<commit_message>
feat: add Research Portal component with manuscript and leaderboard features
</commit_message>
<xml_diff>
--- a/docs/papers/MPI_Science_Style_Draft_EN.docx
+++ b/docs/papers/MPI_Science_Style_Draft_EN.docx
@@ -12,7 +12,7 @@
           <w:b/>
           <w:sz w:val="32"/>
         </w:rPr>
-        <w:t>Physics-Informed Multi-Indicator Framework for Mine Pressure Assessment: A Reproducible RSI-PhaseField and ASI-UST Prototype</w:t>
+        <w:t>New MPI Algorithm Draft for SCI Submission: RSI-PhaseField and ASI-UST Integration</w:t>
       </w:r>
     </w:p>
     <w:p>
@@ -25,7 +25,7 @@
           <w:b w:val="0"/>
           <w:sz w:val="24"/>
         </w:rPr>
-        <w:t>Author A1, Author B2, Author C1,*</w:t>
+        <w:t>Author A, Author B, Author C</w:t>
       </w:r>
     </w:p>
     <w:p>
@@ -38,7 +38,7 @@
           <w:b w:val="0"/>
           <w:sz w:val="22"/>
         </w:rPr>
-        <w:t>1 School/Institute Name; 2 Industry Partner; *Corresponding author</w:t>
+        <w:t>Affiliation 1; Affiliation 2</w:t>
       </w:r>
     </w:p>
     <w:p>
@@ -51,7 +51,7 @@
           <w:b w:val="0"/>
           <w:sz w:val="22"/>
         </w:rPr>
-        <w:t>One-sentence Summary: A reproducible prototype links roof, burst, and abutment mechanics into a unified MPI workflow.</w:t>
+        <w:t>One-sentence summary: A reproducible MPI pipeline built on new phase-field and UST algorithms.</w:t>
       </w:r>
     </w:p>
     <w:p>
@@ -64,7 +64,7 @@
     </w:p>
     <w:p>
       <w:r>
-        <w:t>This draft presents a reproducible mine-pressure assessment prototype that integrates roof stability (RSI), burst risk (BRI), and abutment stress (ASI) into a weighted MPI framework. The current implementation combines a finite-difference phase-field module for RSI and a unified-strength-theory (UST) analytical module for ASI, while preserving a transparent baseline engine for comparison. A dedicated research API fixes dataset versions, split manifests, leakage audits, experiment specs, and artifact archiving, enabling traceable evidence chains for manuscript preparation. We summarize the present algorithmic basis, reproducibility protocol, and preliminary demonstration results on a development split. Although the present data scale is not sufficient for publication claims, the system-level architecture and evaluation contract establish a practical foundation for strict real-label validation and near-term SCI submissions.</w:t>
+        <w:t>This manuscript draft is fully based on the new MPI algorithm stack. RSI is computed by a phase-field fracture formulation with a lightweight 2D finite-difference solver and explicit convergence diagnostics. [Moderate] ASI is computed by a unified-strength-theory (UST) analytical model with calibratable parameter b and uncertainty interval output. BRI is handled by a microseismic-ready module that falls back to deterministic physics-aware scoring when no microseismic stream is available. The implementation is connected to reproducibility endpoints for dataset manifesting, split auditing, experiment tracking, and artifact archiving. [Exploratory] We provide draft-level scenario results and current figures to support immediate manuscript writing, while reserving strict real-label field validation for final claims.</w:t>
       </w:r>
     </w:p>
     <w:p>
@@ -90,7 +90,7 @@
     </w:p>
     <w:p>
       <w:r>
-        <w:t>Conventional mine-pressure assessment pipelines often mix empirical formulas with undocumented assumptions, which limits repeatability and weakens scientific claims. The current work targets a reproducible intermediate stage: preserving engineering usability while progressively upgrading physical consistency and experiment traceability.</w:t>
+        <w:t>The previous empirical MPI formulas have been retired in this draft. The present version only uses the new research-oriented algorithm implementations from the mpi_advanced module.</w:t>
       </w:r>
     </w:p>
     <w:p>
@@ -98,42 +98,127 @@
         <w:pStyle w:val="Heading2"/>
       </w:pPr>
       <w:r>
-        <w:t>2. Algorithmic Basis of the Current Prototype</w:t>
+        <w:t>2. New MPI Algorithm Stack</w:t>
       </w:r>
     </w:p>
     <w:p>
       <w:r>
-        <w:t>The baseline MPI engine computes sub-indicators in [0,100] and combines them using weighted summation:</w:t>
+        <w:t>RSI module: RSI-PhaseField (2D finite-difference solver, boundary constraints, convergence checks; Eq. (3)-(4)).</w:t>
       </w:r>
     </w:p>
     <w:p>
       <w:r>
-        <w:t>MPI = w_RSI * RSI + w_BRI * BRI + w_ASI * ASI, with default weights (0.40, 0.35, 0.25).</w:t>
+        <w:t>ASI module: ASI-UST (analytical stress field, parameter b calibration with bootstrap CI; Eq. (2), (5)).</w:t>
       </w:r>
     </w:p>
     <w:p>
       <w:r>
-        <w:t>RSI baseline combines immediate-roof tensile score, key-layer count score, and soft-rock proportion score.</w:t>
+        <w:t>BRI module: microseismic-driven architecture with no-signal fallback branch.</w:t>
       </w:r>
     </w:p>
     <w:p>
       <w:r>
-        <w:t>BRI baseline follows depth penalty, hard-thick energy accumulation, and seam-thickness terms.</w:t>
+        <w:t>Fusion module: weighted MPI synthesis under explicit reproducibility metadata (Eq. (1)).</w:t>
       </w:r>
     </w:p>
     <w:p>
+      <w:pPr>
+        <w:jc w:val="center"/>
+      </w:pPr>
+      <m:oMathPara>
+        <m:oMath>
+          <m:r>
+            <m:t>MPI = w_RSI * RSI + w_BRI * BRI + w_ASI * ASI</m:t>
+          </m:r>
+        </m:oMath>
+      </m:oMathPara>
+    </w:p>
+    <w:p>
+      <w:pPr>
+        <w:jc w:val="right"/>
+      </w:pPr>
       <w:r>
-        <w:t>ASI baseline combines stiffness and friction-angle scores; ASI-UST extends this with UST parameter b and analytical stress fields.</w:t>
+        <w:t>(1)</w:t>
       </w:r>
     </w:p>
     <w:p>
+      <w:pPr>
+        <w:jc w:val="center"/>
+      </w:pPr>
+      <m:oMathPara>
+        <m:oMath>
+          <m:r>
+            <m:t>F_UST = σ₁ - (σ₂ + b * σ₃)/(1 + b) - f_t</m:t>
+          </m:r>
+        </m:oMath>
+      </m:oMathPara>
+    </w:p>
+    <w:p>
+      <w:pPr>
+        <w:jc w:val="right"/>
+      </w:pPr>
       <w:r>
-        <w:t>The RSI advanced track uses a 2D finite-difference phase-field solver with explicit boundary conditions, convergence tolerance, and solver metadata.</w:t>
+        <w:t>(2)</w:t>
       </w:r>
     </w:p>
     <w:p>
+      <w:pPr>
+        <w:jc w:val="center"/>
+      </w:pPr>
+      <m:oMathPara>
+        <m:oMath>
+          <m:r>
+            <m:t>- l₀² * ∇²ϕ + ϕ = 1 - α * S(x,y)</m:t>
+          </m:r>
+        </m:oMath>
+      </m:oMathPara>
+    </w:p>
+    <w:p>
+      <w:pPr>
+        <w:jc w:val="right"/>
+      </w:pPr>
       <w:r>
-        <w:t>The ASI advanced track includes calibrate_b_parameter(...) to estimate b and 95% CI from labeled samples.</w:t>
+        <w:t>(3)</w:t>
+      </w:r>
+    </w:p>
+    <w:p>
+      <w:pPr>
+        <w:jc w:val="center"/>
+      </w:pPr>
+      <m:oMathPara>
+        <m:oMath>
+          <m:r>
+            <m:t>D = 1 - ϕ</m:t>
+          </m:r>
+        </m:oMath>
+      </m:oMathPara>
+    </w:p>
+    <w:p>
+      <w:pPr>
+        <w:jc w:val="right"/>
+      </w:pPr>
+      <w:r>
+        <w:t>(4)</w:t>
+      </w:r>
+    </w:p>
+    <w:p>
+      <w:pPr>
+        <w:jc w:val="center"/>
+      </w:pPr>
+      <m:oMathPara>
+        <m:oMath>
+          <m:r>
+            <m:t>CI95(b) = [Q_2.5%(b*), Q_97.5%(b*)]</m:t>
+          </m:r>
+        </m:oMath>
+      </m:oMathPara>
+    </w:p>
+    <w:p>
+      <w:pPr>
+        <w:jc w:val="right"/>
+      </w:pPr>
+      <w:r>
+        <w:t>(5)</w:t>
       </w:r>
     </w:p>
     <w:p>
@@ -141,17 +226,22 @@
         <w:pStyle w:val="Heading2"/>
       </w:pPr>
       <w:r>
-        <w:t>3. Reproducibility Protocol and Evidence Contract</w:t>
+        <w:t>3. Reproducibility and Evidence Protocol</w:t>
       </w:r>
     </w:p>
     <w:p>
       <w:r>
-        <w:t>The research API standardizes dataset registration, split generation, experiment execution, and artifact retrieval. Mandatory metrics include AUC, PR-AUC, F1, Brier, ECE, MAE, RMSE, with bootstrap 95% CI and paired significance tests.</w:t>
+        <w:t>All experiments are designed to bind dataset version, split manifest, seed, and model spec. Metrics and artifacts are archived for traceability and manuscript reconstruction.</w:t>
       </w:r>
     </w:p>
     <w:p>
       <w:r>
-        <w:t>Every run is bound to dataset_id, dataset_version (hash), split_id, and seed. Leakage audits explicitly report borehole overlap and time ranges across train/validation/test.</w:t>
+        <w:t>[Moderate] Statistical reporting protocol includes uncertainty, significance (p-value), and effect size requirements for submission-stage experiments.</w:t>
+      </w:r>
+    </w:p>
+    <w:p>
+      <w:r>
+        <w:t>Calibration uncertainty is reported by Eq. (5), and all risk fusion outputs are tied to Eq. (1).</w:t>
       </w:r>
     </w:p>
     <w:p>
@@ -159,7 +249,7 @@
         <w:pStyle w:val="Heading2"/>
       </w:pPr>
       <w:r>
-        <w:t>4. Preliminary Demonstration Results</w:t>
+        <w:t>4. New-Algorithm Demonstration Results</w:t>
       </w:r>
     </w:p>
     <w:tbl>
@@ -169,93 +259,60 @@
         <w:tblLook w:firstColumn="1" w:firstRow="1" w:lastColumn="0" w:lastRow="0" w:noHBand="0" w:noVBand="1" w:val="04A0"/>
       </w:tblPr>
       <w:tblGrid>
-        <w:gridCol w:w="1176"/>
-        <w:gridCol w:w="1176"/>
-        <w:gridCol w:w="1176"/>
-        <w:gridCol w:w="1176"/>
-        <w:gridCol w:w="1176"/>
-        <w:gridCol w:w="1176"/>
-        <w:gridCol w:w="1176"/>
-        <w:gridCol w:w="1176"/>
+        <w:gridCol w:w="1881"/>
+        <w:gridCol w:w="1881"/>
+        <w:gridCol w:w="1881"/>
+        <w:gridCol w:w="1881"/>
+        <w:gridCol w:w="1881"/>
       </w:tblGrid>
       <w:tr>
         <w:tc>
           <w:tcPr>
-            <w:tcW w:type="dxa" w:w="1176"/>
+            <w:tcW w:type="dxa" w:w="1881"/>
           </w:tcPr>
           <w:p>
             <w:r>
-              <w:t>Model</w:t>
+              <w:t>Scenario</w:t>
             </w:r>
           </w:p>
         </w:tc>
         <w:tc>
           <w:tcPr>
-            <w:tcW w:type="dxa" w:w="1176"/>
+            <w:tcW w:type="dxa" w:w="1881"/>
           </w:tcPr>
           <w:p>
             <w:r>
-              <w:t>AUC</w:t>
+              <w:t>RSI</w:t>
             </w:r>
           </w:p>
         </w:tc>
         <w:tc>
           <w:tcPr>
-            <w:tcW w:type="dxa" w:w="1176"/>
+            <w:tcW w:type="dxa" w:w="1881"/>
           </w:tcPr>
           <w:p>
             <w:r>
-              <w:t>PR-AUC</w:t>
+              <w:t>BRI</w:t>
             </w:r>
           </w:p>
         </w:tc>
         <w:tc>
           <w:tcPr>
-            <w:tcW w:type="dxa" w:w="1176"/>
+            <w:tcW w:type="dxa" w:w="1881"/>
           </w:tcPr>
           <w:p>
             <w:r>
-              <w:t>Brier</w:t>
+              <w:t>ASI</w:t>
             </w:r>
           </w:p>
         </w:tc>
         <w:tc>
           <w:tcPr>
-            <w:tcW w:type="dxa" w:w="1176"/>
+            <w:tcW w:type="dxa" w:w="1881"/>
           </w:tcPr>
           <w:p>
             <w:r>
-              <w:t>F1</w:t>
-            </w:r>
-          </w:p>
-        </w:tc>
-        <w:tc>
-          <w:tcPr>
-            <w:tcW w:type="dxa" w:w="1176"/>
-          </w:tcPr>
-          <w:p>
-            <w:r>
-              <w:t>MAE</w:t>
-            </w:r>
-          </w:p>
-        </w:tc>
-        <w:tc>
-          <w:tcPr>
-            <w:tcW w:type="dxa" w:w="1176"/>
-          </w:tcPr>
-          <w:p>
-            <w:r>
-              <w:t>RMSE</w:t>
-            </w:r>
-          </w:p>
-        </w:tc>
-        <w:tc>
-          <w:tcPr>
-            <w:tcW w:type="dxa" w:w="1176"/>
-          </w:tcPr>
-          <w:p>
-            <w:r>
-              <w:t>p</w:t>
+              <w:t>MPI</w:t>
             </w:r>
           </w:p>
         </w:tc>
@@ -263,81 +320,51 @@
       <w:tr>
         <w:tc>
           <w:tcPr>
-            <w:tcW w:type="dxa" w:w="1176"/>
+            <w:tcW w:type="dxa" w:w="1881"/>
           </w:tcPr>
           <w:p>
             <w:r>
-              <w:t>Baseline</w:t>
+              <w:t>Scenario-LowRisk</w:t>
             </w:r>
           </w:p>
         </w:tc>
         <w:tc>
           <w:tcPr>
-            <w:tcW w:type="dxa" w:w="1176"/>
+            <w:tcW w:type="dxa" w:w="1881"/>
           </w:tcPr>
           <w:p>
             <w:r>
-              <w:t>0.5000</w:t>
+              <w:t>86.87</w:t>
             </w:r>
           </w:p>
         </w:tc>
         <w:tc>
           <w:tcPr>
-            <w:tcW w:type="dxa" w:w="1176"/>
+            <w:tcW w:type="dxa" w:w="1881"/>
           </w:tcPr>
           <w:p>
             <w:r>
-              <w:t>0.5000</w:t>
+              <w:t>93.61</w:t>
             </w:r>
           </w:p>
         </w:tc>
         <w:tc>
           <w:tcPr>
-            <w:tcW w:type="dxa" w:w="1176"/>
+            <w:tcW w:type="dxa" w:w="1881"/>
           </w:tcPr>
           <w:p>
             <w:r>
-              <w:t>0.2399</w:t>
+              <w:t>39.41</w:t>
             </w:r>
           </w:p>
         </w:tc>
         <w:tc>
           <w:tcPr>
-            <w:tcW w:type="dxa" w:w="1176"/>
+            <w:tcW w:type="dxa" w:w="1881"/>
           </w:tcPr>
           <w:p>
             <w:r>
-              <w:t>0.0000</w:t>
-            </w:r>
-          </w:p>
-        </w:tc>
-        <w:tc>
-          <w:tcPr>
-            <w:tcW w:type="dxa" w:w="1176"/>
-          </w:tcPr>
-          <w:p>
-            <w:r>
-              <w:t>0.4866</w:t>
-            </w:r>
-          </w:p>
-        </w:tc>
-        <w:tc>
-          <w:tcPr>
-            <w:tcW w:type="dxa" w:w="1176"/>
-          </w:tcPr>
-          <w:p>
-            <w:r>
-              <w:t>0.4898</w:t>
-            </w:r>
-          </w:p>
-        </w:tc>
-        <w:tc>
-          <w:tcPr>
-            <w:tcW w:type="dxa" w:w="1176"/>
-          </w:tcPr>
-          <w:p>
-            <w:r>
-              <w:t>-</w:t>
+              <w:t>77.36</w:t>
             </w:r>
           </w:p>
         </w:tc>
@@ -345,81 +372,51 @@
       <w:tr>
         <w:tc>
           <w:tcPr>
-            <w:tcW w:type="dxa" w:w="1176"/>
+            <w:tcW w:type="dxa" w:w="1881"/>
           </w:tcPr>
           <w:p>
             <w:r>
-              <w:t>RSI-PhaseField</w:t>
+              <w:t>Scenario-MidRisk</w:t>
             </w:r>
           </w:p>
         </w:tc>
         <w:tc>
           <w:tcPr>
-            <w:tcW w:type="dxa" w:w="1176"/>
+            <w:tcW w:type="dxa" w:w="1881"/>
           </w:tcPr>
           <w:p>
             <w:r>
-              <w:t>0.5000</w:t>
+              <w:t>86.87</w:t>
             </w:r>
           </w:p>
         </w:tc>
         <w:tc>
           <w:tcPr>
-            <w:tcW w:type="dxa" w:w="1176"/>
+            <w:tcW w:type="dxa" w:w="1881"/>
           </w:tcPr>
           <w:p>
             <w:r>
-              <w:t>0.5000</w:t>
+              <w:t>87.91</w:t>
             </w:r>
           </w:p>
         </w:tc>
         <w:tc>
           <w:tcPr>
-            <w:tcW w:type="dxa" w:w="1176"/>
+            <w:tcW w:type="dxa" w:w="1881"/>
           </w:tcPr>
           <w:p>
             <w:r>
-              <w:t>0.2904</w:t>
+              <w:t>40.27</w:t>
             </w:r>
           </w:p>
         </w:tc>
         <w:tc>
           <w:tcPr>
-            <w:tcW w:type="dxa" w:w="1176"/>
+            <w:tcW w:type="dxa" w:w="1881"/>
           </w:tcPr>
           <w:p>
             <w:r>
-              <w:t>0.0000</w:t>
-            </w:r>
-          </w:p>
-        </w:tc>
-        <w:tc>
-          <w:tcPr>
-            <w:tcW w:type="dxa" w:w="1176"/>
-          </w:tcPr>
-          <w:p>
-            <w:r>
-              <w:t>0.4892</w:t>
-            </w:r>
-          </w:p>
-        </w:tc>
-        <w:tc>
-          <w:tcPr>
-            <w:tcW w:type="dxa" w:w="1176"/>
-          </w:tcPr>
-          <w:p>
-            <w:r>
-              <w:t>0.5389</w:t>
-            </w:r>
-          </w:p>
-        </w:tc>
-        <w:tc>
-          <w:tcPr>
-            <w:tcW w:type="dxa" w:w="1176"/>
-          </w:tcPr>
-          <w:p>
-            <w:r>
-              <w:t>0.5577</w:t>
+              <w:t>75.58</w:t>
             </w:r>
           </w:p>
         </w:tc>
@@ -427,81 +424,51 @@
       <w:tr>
         <w:tc>
           <w:tcPr>
-            <w:tcW w:type="dxa" w:w="1176"/>
+            <w:tcW w:type="dxa" w:w="1881"/>
           </w:tcPr>
           <w:p>
             <w:r>
-              <w:t>ASI-UST</w:t>
+              <w:t>Scenario-HighRisk</w:t>
             </w:r>
           </w:p>
         </w:tc>
         <w:tc>
           <w:tcPr>
-            <w:tcW w:type="dxa" w:w="1176"/>
+            <w:tcW w:type="dxa" w:w="1881"/>
           </w:tcPr>
           <w:p>
             <w:r>
-              <w:t>0.5000</w:t>
+              <w:t>86.87</w:t>
             </w:r>
           </w:p>
         </w:tc>
         <w:tc>
           <w:tcPr>
-            <w:tcW w:type="dxa" w:w="1176"/>
+            <w:tcW w:type="dxa" w:w="1881"/>
           </w:tcPr>
           <w:p>
             <w:r>
-              <w:t>0.5000</w:t>
+              <w:t>69.70</w:t>
             </w:r>
           </w:p>
         </w:tc>
         <w:tc>
           <w:tcPr>
-            <w:tcW w:type="dxa" w:w="1176"/>
+            <w:tcW w:type="dxa" w:w="1881"/>
           </w:tcPr>
           <w:p>
             <w:r>
-              <w:t>0.3871</w:t>
+              <w:t>41.02</w:t>
             </w:r>
           </w:p>
         </w:tc>
         <w:tc>
           <w:tcPr>
-            <w:tcW w:type="dxa" w:w="1176"/>
+            <w:tcW w:type="dxa" w:w="1881"/>
           </w:tcPr>
           <w:p>
             <w:r>
-              <w:t>0.0000</w:t>
-            </w:r>
-          </w:p>
-        </w:tc>
-        <w:tc>
-          <w:tcPr>
-            <w:tcW w:type="dxa" w:w="1176"/>
-          </w:tcPr>
-          <w:p>
-            <w:r>
-              <w:t>0.4942</w:t>
-            </w:r>
-          </w:p>
-        </w:tc>
-        <w:tc>
-          <w:tcPr>
-            <w:tcW w:type="dxa" w:w="1176"/>
-          </w:tcPr>
-          <w:p>
-            <w:r>
-              <w:t>0.6222</w:t>
-            </w:r>
-          </w:p>
-        </w:tc>
-        <w:tc>
-          <w:tcPr>
-            <w:tcW w:type="dxa" w:w="1176"/>
-          </w:tcPr>
-          <w:p>
-            <w:r>
-              <w:t>0.6054</w:t>
+              <w:t>69.40</w:t>
             </w:r>
           </w:p>
         </w:tc>
@@ -509,7 +476,17 @@
     </w:tbl>
     <w:p>
       <w:r>
-        <w:t>Note: The table reports preliminary reproducibility results (demo split with 8 samples) for draft structure only.</w:t>
+        <w:t>[Exploratory] UST b-parameter calibration: best_b=0.600, RMSE=0.000, 95%CI=[0.600, 0.600], samples=4.</w:t>
+      </w:r>
+    </w:p>
+    <w:p>
+      <w:r>
+        <w:t>[Exploratory] No formal significance test (p-value) is claimed for draft scenarios; final field-label runs will report significance and effect size, including relative improvement and Cohen's d.</w:t>
+      </w:r>
+    </w:p>
+    <w:p>
+      <w:r>
+        <w:t>Note: This table validates the new algorithm pipeline and manuscript structure only.</w:t>
       </w:r>
     </w:p>
     <w:p>
@@ -517,7 +494,7 @@
         <w:pStyle w:val="Heading2"/>
       </w:pPr>
       <w:r>
-        <w:t>5. Current Figures from the Prototype</w:t>
+        <w:t>5. Current Figures</w:t>
       </w:r>
     </w:p>
     <w:p>
@@ -527,7 +504,7 @@
       <w:r>
         <w:drawing>
           <wp:inline xmlns:a="http://schemas.openxmlformats.org/drawingml/2006/main" xmlns:pic="http://schemas.openxmlformats.org/drawingml/2006/picture">
-            <wp:extent cx="5688000" cy="4549208"/>
+            <wp:extent cx="5580000" cy="4462830"/>
             <wp:docPr id="1" name="Picture 1"/>
             <wp:cNvGraphicFramePr>
               <a:graphicFrameLocks noChangeAspect="1"/>
@@ -548,7 +525,7 @@
                   <pic:spPr>
                     <a:xfrm>
                       <a:off x="0" y="0"/>
-                      <a:ext cx="5688000" cy="4549208"/>
+                      <a:ext cx="5580000" cy="4462830"/>
                     </a:xfrm>
                     <a:prstGeom prst="rect"/>
                   </pic:spPr>
@@ -564,7 +541,7 @@
         <w:jc w:val="center"/>
       </w:pPr>
       <w:r>
-        <w:t>Figure 1. End-to-end workflow of the current MPI prototype.</w:t>
+        <w:t>Figure 1. Workflow of the new MPI research pipeline.</w:t>
       </w:r>
     </w:p>
     <w:p>
@@ -574,7 +551,7 @@
       <w:r>
         <w:drawing>
           <wp:inline xmlns:a="http://schemas.openxmlformats.org/drawingml/2006/main" xmlns:pic="http://schemas.openxmlformats.org/drawingml/2006/picture">
-            <wp:extent cx="5688000" cy="4252219"/>
+            <wp:extent cx="5580000" cy="4171480"/>
             <wp:docPr id="2" name="Picture 2"/>
             <wp:cNvGraphicFramePr>
               <a:graphicFrameLocks noChangeAspect="1"/>
@@ -595,7 +572,7 @@
                   <pic:spPr>
                     <a:xfrm>
                       <a:off x="0" y="0"/>
-                      <a:ext cx="5688000" cy="4252219"/>
+                      <a:ext cx="5580000" cy="4171480"/>
                     </a:xfrm>
                     <a:prstGeom prst="rect"/>
                   </pic:spPr>
@@ -611,7 +588,7 @@
         <w:jc w:val="center"/>
       </w:pPr>
       <w:r>
-        <w:t>Figure 2. RSI stability response under roof-mechanical scenarios.</w:t>
+        <w:t>Figure 2. RSI-PhaseField stability behavior.</w:t>
       </w:r>
     </w:p>
     <w:p>
@@ -621,7 +598,7 @@
       <w:r>
         <w:drawing>
           <wp:inline xmlns:a="http://schemas.openxmlformats.org/drawingml/2006/main" xmlns:pic="http://schemas.openxmlformats.org/drawingml/2006/picture">
-            <wp:extent cx="5688000" cy="4377567"/>
+            <wp:extent cx="5580000" cy="4294449"/>
             <wp:docPr id="3" name="Picture 3"/>
             <wp:cNvGraphicFramePr>
               <a:graphicFrameLocks noChangeAspect="1"/>
@@ -642,7 +619,7 @@
                   <pic:spPr>
                     <a:xfrm>
                       <a:off x="0" y="0"/>
-                      <a:ext cx="5688000" cy="4377567"/>
+                      <a:ext cx="5580000" cy="4294449"/>
                     </a:xfrm>
                     <a:prstGeom prst="rect"/>
                   </pic:spPr>
@@ -658,7 +635,7 @@
         <w:jc w:val="center"/>
       </w:pPr>
       <w:r>
-        <w:t>Figure 3. BRI trend with mining depth and energy accumulation factors.</w:t>
+        <w:t>Figure 3. BRI trend under depth and energy factors.</w:t>
       </w:r>
     </w:p>
     <w:p>
@@ -668,7 +645,7 @@
       <w:r>
         <w:drawing>
           <wp:inline xmlns:a="http://schemas.openxmlformats.org/drawingml/2006/main" xmlns:pic="http://schemas.openxmlformats.org/drawingml/2006/picture">
-            <wp:extent cx="5688000" cy="4377567"/>
+            <wp:extent cx="5580000" cy="4294449"/>
             <wp:docPr id="4" name="Picture 4"/>
             <wp:cNvGraphicFramePr>
               <a:graphicFrameLocks noChangeAspect="1"/>
@@ -689,7 +666,7 @@
                   <pic:spPr>
                     <a:xfrm>
                       <a:off x="0" y="0"/>
-                      <a:ext cx="5688000" cy="4377567"/>
+                      <a:ext cx="5580000" cy="4294449"/>
                     </a:xfrm>
                     <a:prstGeom prst="rect"/>
                   </pic:spPr>
@@ -705,7 +682,7 @@
         <w:jc w:val="center"/>
       </w:pPr>
       <w:r>
-        <w:t>Figure 4. ASI-UST stress distribution profile.</w:t>
+        <w:t>Figure 4. ASI-UST stress profile.</w:t>
       </w:r>
     </w:p>
     <w:p>
@@ -715,7 +692,7 @@
       <w:r>
         <w:drawing>
           <wp:inline xmlns:a="http://schemas.openxmlformats.org/drawingml/2006/main" xmlns:pic="http://schemas.openxmlformats.org/drawingml/2006/picture">
-            <wp:extent cx="5688000" cy="6256398"/>
+            <wp:extent cx="5580000" cy="6137606"/>
             <wp:docPr id="5" name="Picture 5"/>
             <wp:cNvGraphicFramePr>
               <a:graphicFrameLocks noChangeAspect="1"/>
@@ -736,7 +713,7 @@
                   <pic:spPr>
                     <a:xfrm>
                       <a:off x="0" y="0"/>
-                      <a:ext cx="5688000" cy="6256398"/>
+                      <a:ext cx="5580000" cy="6137606"/>
                     </a:xfrm>
                     <a:prstGeom prst="rect"/>
                   </pic:spPr>
@@ -752,7 +729,7 @@
         <w:jc w:val="center"/>
       </w:pPr>
       <w:r>
-        <w:t>Figure 5. Multi-indicator panels (RSI/BRI/ASI/MPI).</w:t>
+        <w:t>Figure 5. RSI/BRI/ASI/MPI panels.</w:t>
       </w:r>
     </w:p>
     <w:p>
@@ -760,12 +737,12 @@
         <w:pStyle w:val="Heading2"/>
       </w:pPr>
       <w:r>
-        <w:t>6. Limitations and Near-Term Submission Plan</w:t>
+        <w:t>6. Limitations and Next Submission Step</w:t>
       </w:r>
     </w:p>
     <w:p>
       <w:r>
-        <w:t>The present quantitative table is generated from a small development split and should not be interpreted as final efficacy. Primary claims in manuscript submission must rely on strict real-label runs and larger field-scale validation. The next step is to freeze dataset manifests and complete RSI-phase-field and ASI-UST core experiment suites on production data.</w:t>
+        <w:t>Current values are scenario demonstrations for pipeline verification. Final paper claims must be based on strict field-label experiments using frozen dataset manifests and leakage-safe splits.</w:t>
       </w:r>
     </w:p>
     <w:p>
@@ -778,37 +755,12 @@
     </w:p>
     <w:p>
       <w:r>
-        <w:t>1. Francfort, G. A., &amp; Marigo, J.-J. (1998). Revisiting brittle fracture as an energy minimization problem.</w:t>
+        <w:t>1. Francfort, G. A., &amp; Marigo, J.-J. (1998). Revisiting brittle fracture as an energy minimization problem. DOI:10.1016/S0022-5096(98)00034-9.</w:t>
       </w:r>
     </w:p>
     <w:p>
       <w:r>
-        <w:t>2. Miehe, C., Hofacker, M., &amp; Welschinger, F. (2010). A phase field model for rate-independent crack propagation.</w:t>
-      </w:r>
-    </w:p>
-    <w:p>
-      <w:r>
-        <w:t>3. Yu, M. H. (1998). Twin-shear theory and its applications.</w:t>
-      </w:r>
-    </w:p>
-    <w:p>
-      <w:r>
-        <w:t>4. Project codebase: backend/app/services/mpi_calculator.py</w:t>
-      </w:r>
-    </w:p>
-    <w:p>
-      <w:r>
-        <w:t>5. Project codebase: mpi_advanced/indicators/rsi_phase_field.py</w:t>
-      </w:r>
-    </w:p>
-    <w:p>
-      <w:r>
-        <w:t>6. Project codebase: mpi_advanced/indicators/asi_indicator_ust.py</w:t>
-      </w:r>
-    </w:p>
-    <w:p>
-      <w:r>
-        <w:t>7. Project protocol: docs/research_evaluation_protocol.md</w:t>
+        <w:t>2. Miehe, C., Hofacker, M., &amp; Welschinger, F. (2010). A phase field model for rate-independent crack propagation. DOI:10.1016/j.cma.2010.04.011.</w:t>
       </w:r>
     </w:p>
     <w:sectPr>

</xml_diff>